<commit_message>
updating examples and slides.
</commit_message>
<xml_diff>
--- a/Presentation Document Slide Notes.docx
+++ b/Presentation Document Slide Notes.docx
@@ -21,154 +21,71 @@
       <w:r>
         <w:t>Namespaces – work like normal namespaces</w:t>
       </w:r>
+      <w:r>
+        <w:t xml:space="preserve"> - done</w:t>
+      </w:r>
     </w:p>
     <w:p>
       <w:r>
         <w:t>Modules – Work as Static classes</w:t>
       </w:r>
-    </w:p>
-    <w:p>
-      <w:r>
-        <w:t xml:space="preserve">Values – static field on a static </w:t>
-      </w:r>
-      <w:proofErr w:type="gramStart"/>
-      <w:r>
-        <w:t>class(</w:t>
-      </w:r>
-      <w:proofErr w:type="spellStart"/>
-      <w:proofErr w:type="gramEnd"/>
-      <w:r>
-        <w:t>mutables</w:t>
-      </w:r>
-      <w:proofErr w:type="spellEnd"/>
-      <w:r>
-        <w:t xml:space="preserve"> allowed)</w:t>
-      </w:r>
-    </w:p>
-    <w:p>
-      <w:r>
-        <w:t xml:space="preserve">Functions (kind of - </w:t>
-      </w:r>
-      <w:proofErr w:type="spellStart"/>
-      <w:r>
-        <w:t>FSharpFunc</w:t>
-      </w:r>
-      <w:proofErr w:type="spellEnd"/>
-      <w:r>
-        <w:t>)</w:t>
-      </w:r>
-    </w:p>
-    <w:p>
-      <w:proofErr w:type="gramStart"/>
-      <w:r>
-        <w:t>Records :</w:t>
-      </w:r>
-      <w:proofErr w:type="gramEnd"/>
-      <w:r>
-        <w:t xml:space="preserve">- </w:t>
-      </w:r>
-      <w:proofErr w:type="spellStart"/>
-      <w:r>
-        <w:t>Equatable</w:t>
-      </w:r>
-      <w:proofErr w:type="spellEnd"/>
-      <w:r>
-        <w:t xml:space="preserve"> class with All </w:t>
-      </w:r>
-      <w:proofErr w:type="spellStart"/>
-      <w:r>
-        <w:t>Args</w:t>
-      </w:r>
-      <w:proofErr w:type="spellEnd"/>
-      <w:r>
-        <w:t xml:space="preserve"> constructor, </w:t>
-      </w:r>
-      <w:proofErr w:type="spellStart"/>
-      <w:r>
-        <w:t>readonly</w:t>
-      </w:r>
-      <w:proofErr w:type="spellEnd"/>
-      <w:r>
-        <w:t xml:space="preserve"> properties</w:t>
-      </w:r>
-      <w:bookmarkStart w:id="0" w:name="_GoBack"/>
-      <w:bookmarkEnd w:id="0"/>
-    </w:p>
-    <w:p>
-      <w:r>
-        <w:t xml:space="preserve">Discriminated Unions (if values are </w:t>
-      </w:r>
-      <w:proofErr w:type="spellStart"/>
-      <w:r>
-        <w:t>ints</w:t>
-      </w:r>
-      <w:proofErr w:type="spellEnd"/>
-      <w:proofErr w:type="gramStart"/>
-      <w:r>
-        <w:t>) :</w:t>
-      </w:r>
-      <w:proofErr w:type="gramEnd"/>
-      <w:r>
-        <w:t xml:space="preserve">- Compiles to an </w:t>
-      </w:r>
-      <w:proofErr w:type="spellStart"/>
-      <w:r>
-        <w:t>enum</w:t>
-      </w:r>
-      <w:proofErr w:type="spellEnd"/>
-    </w:p>
-    <w:p>
-      <w:r>
-        <w:t xml:space="preserve">Discriminated </w:t>
-      </w:r>
-      <w:r>
-        <w:t>Unions (with types</w:t>
-      </w:r>
-      <w:proofErr w:type="gramStart"/>
-      <w:r>
-        <w:t>):-</w:t>
-      </w:r>
-      <w:proofErr w:type="gramEnd"/>
-      <w:r>
-        <w:t xml:space="preserve"> get function </w:t>
-      </w:r>
-      <w:proofErr w:type="spellStart"/>
-      <w:r>
-        <w:t>NewX</w:t>
-      </w:r>
-      <w:proofErr w:type="spellEnd"/>
-      <w:r>
-        <w:t xml:space="preserve"> based on case name</w:t>
-      </w:r>
-    </w:p>
-    <w:p>
-      <w:proofErr w:type="gramStart"/>
-      <w:r>
-        <w:t>Unit:-</w:t>
-      </w:r>
-      <w:proofErr w:type="gramEnd"/>
-      <w:r>
-        <w:t xml:space="preserve"> if returned uses void, if used as parameter, use null</w:t>
-      </w:r>
-    </w:p>
-    <w:p>
-      <w:proofErr w:type="gramStart"/>
-      <w:r>
-        <w:t>Sequences :</w:t>
-      </w:r>
-      <w:proofErr w:type="gramEnd"/>
-      <w:r>
-        <w:t xml:space="preserve">- Goes to </w:t>
-      </w:r>
-      <w:proofErr w:type="spellStart"/>
-      <w:r>
-        <w:t>IEnumerable</w:t>
-      </w:r>
-      <w:proofErr w:type="spellEnd"/>
+      <w:r>
+        <w:t xml:space="preserve"> - done</w:t>
+      </w:r>
+    </w:p>
+    <w:p>
+      <w:r>
+        <w:t>Values – static field on a static class(mutables allowed)</w:t>
+      </w:r>
+      <w:r>
+        <w:t xml:space="preserve"> - done</w:t>
+      </w:r>
+    </w:p>
+    <w:p>
+      <w:r>
+        <w:t>Functions (kind of - FSharpFunc)</w:t>
+      </w:r>
+      <w:r>
+        <w:t xml:space="preserve"> - done</w:t>
+      </w:r>
+    </w:p>
+    <w:p>
+      <w:r>
+        <w:t>Records :- Equatable class with All Args constructor, readonly properties</w:t>
+      </w:r>
+      <w:r>
+        <w:t xml:space="preserve"> - done</w:t>
+      </w:r>
+    </w:p>
+    <w:p>
+      <w:r>
+        <w:t>Discriminated Unions (if values are ints) :- Compiles to an enum</w:t>
+      </w:r>
+    </w:p>
+    <w:p>
+      <w:r>
+        <w:t>Discriminated Unions (with types):- get function NewX based on case name</w:t>
+      </w:r>
+    </w:p>
+    <w:p>
+      <w:r>
+        <w:t>Unit:- if returned uses void, if used as parameter, use null</w:t>
+      </w:r>
+    </w:p>
+    <w:p>
+      <w:r>
+        <w:t>Sequences :- Goes to IEnumerable</w:t>
+      </w:r>
+      <w:r>
+        <w:t xml:space="preserve"> - done</w:t>
+      </w:r>
     </w:p>
     <w:p>
       <w:r>
         <w:t>Arrays</w:t>
+      </w:r>
+      <w:r>
+        <w:t xml:space="preserve"> - done</w:t>
       </w:r>
     </w:p>
     <w:p>
@@ -188,56 +105,22 @@
     </w:p>
     <w:p>
       <w:r>
-        <w:t xml:space="preserve">Tuples – needs to be marked in F# as struct if using C# tuple syntax that’s not </w:t>
-      </w:r>
-      <w:proofErr w:type="spellStart"/>
-      <w:r>
-        <w:t>Tuple.create</w:t>
-      </w:r>
-      <w:proofErr w:type="spellEnd"/>
-      <w:r>
-        <w:t>().</w:t>
-      </w:r>
-    </w:p>
-    <w:p>
-      <w:r>
-        <w:t xml:space="preserve">Discriminated </w:t>
-      </w:r>
-      <w:proofErr w:type="gramStart"/>
-      <w:r>
-        <w:t>Unions(</w:t>
-      </w:r>
-      <w:proofErr w:type="gramEnd"/>
-      <w:r>
-        <w:t>no values) – Need to use switch to match on tags</w:t>
-      </w:r>
-    </w:p>
-    <w:p>
-      <w:proofErr w:type="gramStart"/>
-      <w:r>
-        <w:t>Options:-</w:t>
-      </w:r>
-      <w:proofErr w:type="gramEnd"/>
-      <w:r>
-        <w:t xml:space="preserve"> Get a value, if None is equivalent to null and so can still fail.</w:t>
-      </w:r>
-    </w:p>
-    <w:p>
-      <w:proofErr w:type="gramStart"/>
-      <w:r>
-        <w:t>Lists:-</w:t>
-      </w:r>
-      <w:proofErr w:type="gramEnd"/>
-      <w:r>
-        <w:t xml:space="preserve"> Not the same as C# list, implements </w:t>
-      </w:r>
-      <w:proofErr w:type="spellStart"/>
-      <w:r>
-        <w:t>IReadOnlyCollection</w:t>
-      </w:r>
-      <w:proofErr w:type="spellEnd"/>
-      <w:r>
-        <w:t xml:space="preserve"> (F# 4.1 , March 2017) </w:t>
+        <w:t>Tuples – needs to be marked in F# as struct if using C# tuple syntax that’s not Tuple.create().</w:t>
+      </w:r>
+    </w:p>
+    <w:p>
+      <w:r>
+        <w:t>Discriminated Unions(no values) – Need to use switch to match on tags</w:t>
+      </w:r>
+    </w:p>
+    <w:p>
+      <w:r>
+        <w:t>Options:- Get a value, if None is equivalent to null and so can still fail.</w:t>
+      </w:r>
+    </w:p>
+    <w:p>
+      <w:r>
+        <w:t xml:space="preserve">Lists:- Not the same as C# list, implements IReadOnlyCollection (F# 4.1 , March 2017) </w:t>
       </w:r>
     </w:p>
     <w:p>
@@ -257,34 +140,10 @@
     </w:p>
     <w:p>
       <w:r>
-        <w:t xml:space="preserve">Higher Order </w:t>
-      </w:r>
-      <w:proofErr w:type="gramStart"/>
-      <w:r>
-        <w:t>Functions</w:t>
-      </w:r>
-      <w:r>
-        <w:t xml:space="preserve"> :</w:t>
-      </w:r>
-      <w:proofErr w:type="gramEnd"/>
-      <w:r>
-        <w:t xml:space="preserve">- </w:t>
-      </w:r>
-      <w:proofErr w:type="spellStart"/>
-      <w:r>
-        <w:t>Func</w:t>
-      </w:r>
-      <w:proofErr w:type="spellEnd"/>
-      <w:r>
-        <w:t xml:space="preserve"> takes </w:t>
-      </w:r>
-      <w:proofErr w:type="spellStart"/>
-      <w:r>
-        <w:t>Func</w:t>
-      </w:r>
-      <w:proofErr w:type="spellEnd"/>
-      <w:r>
-        <w:t xml:space="preserve">: </w:t>
+        <w:t>Higher Order Functions</w:t>
+      </w:r>
+      <w:r>
+        <w:t xml:space="preserve"> :- Func takes Func: </w:t>
       </w:r>
     </w:p>
     <w:p>
@@ -333,7 +192,6 @@
         </w:rPr>
         <w:tab/>
       </w:r>
-      <w:proofErr w:type="spellStart"/>
       <w:r>
         <w:rPr>
           <w:rFonts w:ascii="Consolas" w:eastAsia="Times New Roman" w:hAnsi="Consolas" w:cs="Courier New"/>
@@ -342,9 +200,18 @@
           <w:szCs w:val="20"/>
           <w:lang w:eastAsia="en-GB"/>
         </w:rPr>
-        <w:t>FSharpFunc</w:t>
-      </w:r>
-      <w:proofErr w:type="spellEnd"/>
+        <w:t>FSharpFunc&lt;</w:t>
+      </w:r>
+      <w:r>
+        <w:rPr>
+          <w:rFonts w:ascii="Consolas" w:eastAsia="Times New Roman" w:hAnsi="Consolas" w:cs="Courier New"/>
+          <w:color w:val="2B91AF"/>
+          <w:sz w:val="20"/>
+          <w:szCs w:val="20"/>
+          <w:lang w:eastAsia="en-GB"/>
+        </w:rPr>
+        <w:t>int</w:t>
+      </w:r>
       <w:r>
         <w:rPr>
           <w:rFonts w:ascii="Consolas" w:eastAsia="Times New Roman" w:hAnsi="Consolas" w:cs="Courier New"/>
@@ -353,7 +220,7 @@
           <w:szCs w:val="20"/>
           <w:lang w:eastAsia="en-GB"/>
         </w:rPr>
-        <w:t>&lt;</w:t>
+        <w:t xml:space="preserve">, </w:t>
       </w:r>
       <w:r>
         <w:rPr>
@@ -373,51 +240,7 @@
           <w:szCs w:val="20"/>
           <w:lang w:eastAsia="en-GB"/>
         </w:rPr>
-        <w:t xml:space="preserve">, </w:t>
-      </w:r>
-      <w:r>
-        <w:rPr>
-          <w:rFonts w:ascii="Consolas" w:eastAsia="Times New Roman" w:hAnsi="Consolas" w:cs="Courier New"/>
-          <w:color w:val="2B91AF"/>
-          <w:sz w:val="20"/>
-          <w:szCs w:val="20"/>
-          <w:lang w:eastAsia="en-GB"/>
-        </w:rPr>
-        <w:t>int</w:t>
-      </w:r>
-      <w:proofErr w:type="gramStart"/>
-      <w:r>
-        <w:rPr>
-          <w:rFonts w:ascii="Consolas" w:eastAsia="Times New Roman" w:hAnsi="Consolas" w:cs="Courier New"/>
-          <w:color w:val="000000"/>
-          <w:sz w:val="20"/>
-          <w:szCs w:val="20"/>
-          <w:lang w:eastAsia="en-GB"/>
-        </w:rPr>
-        <w:t>&gt;.</w:t>
-      </w:r>
-      <w:proofErr w:type="spellStart"/>
-      <w:r>
-        <w:rPr>
-          <w:rFonts w:ascii="Consolas" w:eastAsia="Times New Roman" w:hAnsi="Consolas" w:cs="Courier New"/>
-          <w:color w:val="000000"/>
-          <w:sz w:val="20"/>
-          <w:szCs w:val="20"/>
-          <w:lang w:eastAsia="en-GB"/>
-        </w:rPr>
-        <w:t>FromConverter</w:t>
-      </w:r>
-      <w:proofErr w:type="spellEnd"/>
-      <w:proofErr w:type="gramEnd"/>
-      <w:r>
-        <w:rPr>
-          <w:rFonts w:ascii="Consolas" w:eastAsia="Times New Roman" w:hAnsi="Consolas" w:cs="Courier New"/>
-          <w:color w:val="000000"/>
-          <w:sz w:val="20"/>
-          <w:szCs w:val="20"/>
-          <w:lang w:eastAsia="en-GB"/>
-        </w:rPr>
-        <w:t>(input =&gt; input * 2)</w:t>
+        <w:t>&gt;.FromConverter(input =&gt; input * 2)</w:t>
       </w:r>
     </w:p>
     <w:p/>
@@ -554,6 +377,7 @@
     <w:lsdException w:name="HTML Sample" w:semiHidden="1" w:unhideWhenUsed="1"/>
     <w:lsdException w:name="HTML Typewriter" w:semiHidden="1" w:unhideWhenUsed="1"/>
     <w:lsdException w:name="HTML Variable" w:semiHidden="1" w:unhideWhenUsed="1"/>
+    <w:lsdException w:name="Normal Table" w:semiHidden="1" w:unhideWhenUsed="1"/>
     <w:lsdException w:name="annotation subject" w:semiHidden="1" w:unhideWhenUsed="1"/>
     <w:lsdException w:name="No List" w:semiHidden="1" w:unhideWhenUsed="1"/>
     <w:lsdException w:name="Outline List 1" w:semiHidden="1" w:unhideWhenUsed="1"/>
@@ -600,8 +424,10 @@
     <w:lsdException w:name="Table Subtle 2" w:semiHidden="1" w:unhideWhenUsed="1"/>
     <w:lsdException w:name="Table Web 1" w:semiHidden="1" w:unhideWhenUsed="1"/>
     <w:lsdException w:name="Table Web 2" w:semiHidden="1" w:unhideWhenUsed="1"/>
+    <w:lsdException w:name="Table Web 3" w:semiHidden="1" w:unhideWhenUsed="1"/>
     <w:lsdException w:name="Balloon Text" w:semiHidden="1" w:unhideWhenUsed="1"/>
     <w:lsdException w:name="Table Grid" w:uiPriority="39"/>
+    <w:lsdException w:name="Table Theme" w:semiHidden="1" w:unhideWhenUsed="1"/>
     <w:lsdException w:name="Placeholder Text" w:semiHidden="1"/>
     <w:lsdException w:name="No Spacing" w:uiPriority="1" w:qFormat="1"/>
     <w:lsdException w:name="Light Shading" w:uiPriority="60"/>

</xml_diff>

<commit_message>
further slide changes and updates to examples
</commit_message>
<xml_diff>
--- a/Presentation Document Slide Notes.docx
+++ b/Presentation Document Slide Notes.docx
@@ -1,6 +1,6 @@
 
 <file path=word/document.xml><?xml version="1.0" encoding="utf-8"?>
-<w:document xmlns:wpc="http://schemas.microsoft.com/office/word/2010/wordprocessingCanvas" xmlns:cx="http://schemas.microsoft.com/office/drawing/2014/chartex" xmlns:cx1="http://schemas.microsoft.com/office/drawing/2015/9/8/chartex" xmlns:cx2="http://schemas.microsoft.com/office/drawing/2015/10/21/chartex" xmlns:cx3="http://schemas.microsoft.com/office/drawing/2016/5/9/chartex" xmlns:cx4="http://schemas.microsoft.com/office/drawing/2016/5/10/chartex" xmlns:cx5="http://schemas.microsoft.com/office/drawing/2016/5/11/chartex" xmlns:cx6="http://schemas.microsoft.com/office/drawing/2016/5/12/chartex" xmlns:cx7="http://schemas.microsoft.com/office/drawing/2016/5/13/chartex" xmlns:cx8="http://schemas.microsoft.com/office/drawing/2016/5/14/chartex" xmlns:mc="http://schemas.openxmlformats.org/markup-compatibility/2006" xmlns:aink="http://schemas.microsoft.com/office/drawing/2016/ink" xmlns:am3d="http://schemas.microsoft.com/office/drawing/2017/model3d" xmlns:o="urn:schemas-microsoft-com:office:office" xmlns:r="http://schemas.openxmlformats.org/officeDocument/2006/relationships" xmlns:m="http://schemas.openxmlformats.org/officeDocument/2006/math" xmlns:v="urn:schemas-microsoft-com:vml" xmlns:wp14="http://schemas.microsoft.com/office/word/2010/wordprocessingDrawing" xmlns:wp="http://schemas.openxmlformats.org/drawingml/2006/wordprocessingDrawing" xmlns:w10="urn:schemas-microsoft-com:office:word" xmlns:w="http://schemas.openxmlformats.org/wordprocessingml/2006/main" xmlns:w14="http://schemas.microsoft.com/office/word/2010/wordml" xmlns:w15="http://schemas.microsoft.com/office/word/2012/wordml" xmlns:w16cid="http://schemas.microsoft.com/office/word/2016/wordml/cid" xmlns:w16se="http://schemas.microsoft.com/office/word/2015/wordml/symex" xmlns:wpg="http://schemas.microsoft.com/office/word/2010/wordprocessingGroup" xmlns:wpi="http://schemas.microsoft.com/office/word/2010/wordprocessingInk" xmlns:wne="http://schemas.microsoft.com/office/word/2006/wordml" xmlns:wps="http://schemas.microsoft.com/office/word/2010/wordprocessingShape" mc:Ignorable="w14 w15 w16se w16cid wp14">
+<w:document xmlns:wpc="http://schemas.microsoft.com/office/word/2010/wordprocessingCanvas" xmlns:cx="http://schemas.microsoft.com/office/drawing/2014/chartex" xmlns:cx1="http://schemas.microsoft.com/office/drawing/2015/9/8/chartex" xmlns:cx2="http://schemas.microsoft.com/office/drawing/2015/10/21/chartex" xmlns:cx3="http://schemas.microsoft.com/office/drawing/2016/5/9/chartex" xmlns:cx4="http://schemas.microsoft.com/office/drawing/2016/5/10/chartex" xmlns:cx5="http://schemas.microsoft.com/office/drawing/2016/5/11/chartex" xmlns:cx6="http://schemas.microsoft.com/office/drawing/2016/5/12/chartex" xmlns:cx7="http://schemas.microsoft.com/office/drawing/2016/5/13/chartex" xmlns:cx8="http://schemas.microsoft.com/office/drawing/2016/5/14/chartex" xmlns:mc="http://schemas.openxmlformats.org/markup-compatibility/2006" xmlns:aink="http://schemas.microsoft.com/office/drawing/2016/ink" xmlns:am3d="http://schemas.microsoft.com/office/drawing/2017/model3d" xmlns:o="urn:schemas-microsoft-com:office:office" xmlns:r="http://schemas.openxmlformats.org/officeDocument/2006/relationships" xmlns:m="http://schemas.openxmlformats.org/officeDocument/2006/math" xmlns:v="urn:schemas-microsoft-com:vml" xmlns:wp14="http://schemas.microsoft.com/office/word/2010/wordprocessingDrawing" xmlns:wp="http://schemas.openxmlformats.org/drawingml/2006/wordprocessingDrawing" xmlns:w10="urn:schemas-microsoft-com:office:word" xmlns:w="http://schemas.openxmlformats.org/wordprocessingml/2006/main" xmlns:w14="http://schemas.microsoft.com/office/word/2010/wordml" xmlns:w15="http://schemas.microsoft.com/office/word/2012/wordml" xmlns:w16cex="http://schemas.microsoft.com/office/word/2018/wordml/cex" xmlns:w16cid="http://schemas.microsoft.com/office/word/2016/wordml/cid" xmlns:w16="http://schemas.microsoft.com/office/word/2018/wordml" xmlns:w16se="http://schemas.microsoft.com/office/word/2015/wordml/symex" xmlns:wpg="http://schemas.microsoft.com/office/word/2010/wordprocessingGroup" xmlns:wpi="http://schemas.microsoft.com/office/word/2010/wordprocessingInk" xmlns:wne="http://schemas.microsoft.com/office/word/2006/wordml" xmlns:wps="http://schemas.microsoft.com/office/word/2010/wordprocessingShape" mc:Ignorable="w14 w15 w16se w16cid w16 w16cex wp14">
   <w:body>
     <w:p>
       <w:pPr>
@@ -18,11 +18,31 @@
       </w:r>
     </w:p>
     <w:p>
+      <w:pPr>
+        <w:rPr>
+          <w:color w:val="FF0000"/>
+        </w:rPr>
+      </w:pPr>
       <w:r>
         <w:t>Namespaces – work like normal namespaces</w:t>
       </w:r>
       <w:r>
-        <w:t xml:space="preserve"> - done</w:t>
+        <w:t xml:space="preserve"> </w:t>
+      </w:r>
+      <w:r>
+        <w:t>–</w:t>
+      </w:r>
+      <w:r>
+        <w:t xml:space="preserve"> done</w:t>
+      </w:r>
+      <w:r>
+        <w:t xml:space="preserve"> – </w:t>
+      </w:r>
+      <w:r>
+        <w:rPr>
+          <w:color w:val="FF0000"/>
+        </w:rPr>
+        <w:t>blog done</w:t>
       </w:r>
     </w:p>
     <w:p>
@@ -30,97 +50,279 @@
         <w:t>Modules – Work as Static classes</w:t>
       </w:r>
       <w:r>
-        <w:t xml:space="preserve"> - done</w:t>
-      </w:r>
-    </w:p>
-    <w:p>
+        <w:t xml:space="preserve"> </w:t>
+      </w:r>
+      <w:r>
+        <w:t>–</w:t>
+      </w:r>
+      <w:r>
+        <w:t xml:space="preserve"> done</w:t>
+      </w:r>
+      <w:r>
+        <w:t xml:space="preserve"> –</w:t>
+      </w:r>
+      <w:r>
+        <w:rPr>
+          <w:color w:val="FF0000"/>
+        </w:rPr>
+        <w:t xml:space="preserve"> blog done</w:t>
+      </w:r>
+    </w:p>
+    <w:p>
+      <w:pPr>
+        <w:rPr>
+          <w:color w:val="FF0000"/>
+        </w:rPr>
+      </w:pPr>
       <w:r>
         <w:t>Values – static field on a static class(mutables allowed)</w:t>
       </w:r>
       <w:r>
-        <w:t xml:space="preserve"> - done</w:t>
-      </w:r>
-    </w:p>
-    <w:p>
+        <w:t xml:space="preserve"> </w:t>
+      </w:r>
+      <w:r>
+        <w:t>–</w:t>
+      </w:r>
+      <w:r>
+        <w:t xml:space="preserve"> done</w:t>
+      </w:r>
+      <w:r>
+        <w:t xml:space="preserve"> – </w:t>
+      </w:r>
+      <w:r>
+        <w:rPr>
+          <w:color w:val="FF0000"/>
+        </w:rPr>
+        <w:t>blog done</w:t>
+      </w:r>
+    </w:p>
+    <w:p>
+      <w:pPr>
+        <w:rPr>
+          <w:color w:val="FF0000"/>
+        </w:rPr>
+      </w:pPr>
       <w:r>
         <w:t>Functions (kind of - FSharpFunc)</w:t>
       </w:r>
       <w:r>
-        <w:t xml:space="preserve"> - done</w:t>
-      </w:r>
-    </w:p>
-    <w:p>
+        <w:t xml:space="preserve"> </w:t>
+      </w:r>
+      <w:r>
+        <w:t>–</w:t>
+      </w:r>
+      <w:r>
+        <w:t xml:space="preserve"> done</w:t>
+      </w:r>
+      <w:r>
+        <w:t xml:space="preserve"> – </w:t>
+      </w:r>
+      <w:r>
+        <w:rPr>
+          <w:color w:val="FF0000"/>
+        </w:rPr>
+        <w:t>blog done</w:t>
+      </w:r>
+    </w:p>
+    <w:p>
+      <w:pPr>
+        <w:rPr>
+          <w:color w:val="FF0000"/>
+        </w:rPr>
+      </w:pPr>
       <w:r>
         <w:t>Records :- Equatable class with All Args constructor, readonly properties</w:t>
       </w:r>
       <w:r>
-        <w:t xml:space="preserve"> - done</w:t>
-      </w:r>
-    </w:p>
-    <w:p>
+        <w:t xml:space="preserve"> </w:t>
+      </w:r>
+      <w:r>
+        <w:t>–</w:t>
+      </w:r>
+      <w:r>
+        <w:t xml:space="preserve"> done</w:t>
+      </w:r>
+      <w:r>
+        <w:t xml:space="preserve"> – </w:t>
+      </w:r>
+      <w:r>
+        <w:rPr>
+          <w:color w:val="FF0000"/>
+        </w:rPr>
+        <w:t>blog done</w:t>
+      </w:r>
+    </w:p>
+    <w:p>
+      <w:pPr>
+        <w:rPr>
+          <w:color w:val="FF0000"/>
+        </w:rPr>
+      </w:pPr>
       <w:r>
         <w:t>Discriminated Unions (if values are ints) :- Compiles to an enum</w:t>
       </w:r>
-    </w:p>
-    <w:p>
+      <w:r>
+        <w:t xml:space="preserve"> </w:t>
+      </w:r>
+      <w:r>
+        <w:t>–</w:t>
+      </w:r>
+      <w:r>
+        <w:t xml:space="preserve"> done</w:t>
+      </w:r>
+      <w:r>
+        <w:t xml:space="preserve"> -</w:t>
+      </w:r>
+      <w:r>
+        <w:rPr>
+          <w:color w:val="FF0000"/>
+        </w:rPr>
+        <w:t>blog done</w:t>
+      </w:r>
+    </w:p>
+    <w:p>
+      <w:pPr>
+        <w:rPr>
+          <w:color w:val="FF0000"/>
+        </w:rPr>
+      </w:pPr>
       <w:r>
         <w:t>Discriminated Unions (with types):- get function NewX based on case name</w:t>
       </w:r>
-    </w:p>
-    <w:p>
+      <w:r>
+        <w:t xml:space="preserve"> </w:t>
+      </w:r>
+      <w:r>
+        <w:t>–</w:t>
+      </w:r>
+      <w:r>
+        <w:t xml:space="preserve"> done</w:t>
+      </w:r>
+      <w:r>
+        <w:t xml:space="preserve"> </w:t>
+      </w:r>
+      <w:r>
+        <w:rPr>
+          <w:color w:val="FF0000"/>
+        </w:rPr>
+        <w:t>blog done</w:t>
+      </w:r>
+    </w:p>
+    <w:p>
+      <w:pPr>
+        <w:rPr>
+          <w:color w:val="FF0000"/>
+        </w:rPr>
+      </w:pPr>
       <w:r>
         <w:t>Unit:- if returned uses void, if used as parameter, use null</w:t>
       </w:r>
-    </w:p>
-    <w:p>
+      <w:r>
+        <w:t xml:space="preserve"> </w:t>
+      </w:r>
+      <w:r>
+        <w:t>–</w:t>
+      </w:r>
+      <w:r>
+        <w:t xml:space="preserve"> done</w:t>
+      </w:r>
+      <w:r>
+        <w:t xml:space="preserve"> – </w:t>
+      </w:r>
+      <w:r>
+        <w:rPr>
+          <w:color w:val="FF0000"/>
+        </w:rPr>
+        <w:t>blog done</w:t>
+      </w:r>
+    </w:p>
+    <w:p>
+      <w:pPr>
+        <w:rPr>
+          <w:color w:val="FF0000"/>
+        </w:rPr>
+      </w:pPr>
       <w:r>
         <w:t>Sequences :- Goes to IEnumerable</w:t>
       </w:r>
       <w:r>
-        <w:t xml:space="preserve"> - done</w:t>
-      </w:r>
-    </w:p>
-    <w:p>
+        <w:t xml:space="preserve"> </w:t>
+      </w:r>
+      <w:r>
+        <w:t>–</w:t>
+      </w:r>
+      <w:r>
+        <w:t xml:space="preserve"> done</w:t>
+      </w:r>
+      <w:r>
+        <w:t xml:space="preserve"> – </w:t>
+      </w:r>
+      <w:r>
+        <w:rPr>
+          <w:color w:val="FF0000"/>
+        </w:rPr>
+        <w:t>blog done</w:t>
+      </w:r>
+    </w:p>
+    <w:p>
+      <w:pPr>
+        <w:rPr>
+          <w:color w:val="FF0000"/>
+        </w:rPr>
+      </w:pPr>
       <w:r>
         <w:t>Arrays</w:t>
       </w:r>
       <w:r>
-        <w:t xml:space="preserve"> - done</w:t>
-      </w:r>
-    </w:p>
-    <w:p>
-      <w:pPr>
+        <w:t xml:space="preserve"> </w:t>
+      </w:r>
+      <w:r>
+        <w:t>–</w:t>
+      </w:r>
+      <w:r>
+        <w:t xml:space="preserve"> done</w:t>
+      </w:r>
+      <w:r>
+        <w:t xml:space="preserve"> – </w:t>
+      </w:r>
+      <w:r>
+        <w:rPr>
+          <w:color w:val="FF0000"/>
+        </w:rPr>
+        <w:t>blog done</w:t>
+      </w:r>
+    </w:p>
+    <w:p>
+      <w:r>
         <w:rPr>
           <w:b/>
           <w:bCs/>
         </w:rPr>
-      </w:pPr>
-      <w:r>
-        <w:rPr>
-          <w:b/>
-          <w:bCs/>
-        </w:rPr>
         <w:t>Medium working</w:t>
       </w:r>
     </w:p>
     <w:p>
       <w:r>
-        <w:t>Tuples – needs to be marked in F# as struct if using C# tuple syntax that’s not Tuple.create().</w:t>
-      </w:r>
-    </w:p>
-    <w:p>
-      <w:r>
         <w:t>Discriminated Unions(no values) – Need to use switch to match on tags</w:t>
       </w:r>
+      <w:r>
+        <w:t>- done</w:t>
+      </w:r>
     </w:p>
     <w:p>
       <w:r>
         <w:t>Options:- Get a value, if None is equivalent to null and so can still fail.</w:t>
       </w:r>
+      <w:r>
+        <w:t xml:space="preserve"> - done</w:t>
+      </w:r>
     </w:p>
     <w:p>
       <w:r>
         <w:t xml:space="preserve">Lists:- Not the same as C# list, implements IReadOnlyCollection (F# 4.1 , March 2017) </w:t>
+      </w:r>
+      <w:r>
+        <w:t xml:space="preserve"> - done</w:t>
       </w:r>
     </w:p>
     <w:p>
@@ -255,7 +457,7 @@
 </file>
 
 <file path=word/styles.xml><?xml version="1.0" encoding="utf-8"?>
-<w:styles xmlns:mc="http://schemas.openxmlformats.org/markup-compatibility/2006" xmlns:r="http://schemas.openxmlformats.org/officeDocument/2006/relationships" xmlns:w="http://schemas.openxmlformats.org/wordprocessingml/2006/main" xmlns:w14="http://schemas.microsoft.com/office/word/2010/wordml" xmlns:w15="http://schemas.microsoft.com/office/word/2012/wordml" xmlns:w16cid="http://schemas.microsoft.com/office/word/2016/wordml/cid" xmlns:w16se="http://schemas.microsoft.com/office/word/2015/wordml/symex" mc:Ignorable="w14 w15 w16se w16cid">
+<w:styles xmlns:mc="http://schemas.openxmlformats.org/markup-compatibility/2006" xmlns:r="http://schemas.openxmlformats.org/officeDocument/2006/relationships" xmlns:w="http://schemas.openxmlformats.org/wordprocessingml/2006/main" xmlns:w14="http://schemas.microsoft.com/office/word/2010/wordml" xmlns:w15="http://schemas.microsoft.com/office/word/2012/wordml" xmlns:w16cex="http://schemas.microsoft.com/office/word/2018/wordml/cex" xmlns:w16cid="http://schemas.microsoft.com/office/word/2016/wordml/cid" xmlns:w16="http://schemas.microsoft.com/office/word/2018/wordml" xmlns:w16se="http://schemas.microsoft.com/office/word/2015/wordml/symex" mc:Ignorable="w14 w15 w16se w16cid w16 w16cex">
   <w:docDefaults>
     <w:rPrDefault>
       <w:rPr>

</xml_diff>